<commit_message>
Update font size on landlord output of MTA on the right document because for some reason there are two
</commit_message>
<xml_diff>
--- a/housing-service/src/main/resources/templates/model-tenancy-agreement-with-notes-post-covid-change.docx
+++ b/housing-service/src/main/resources/templates/model-tenancy-agreement-with-notes-post-covid-change.docx
@@ -8436,23 +8436,31 @@
       <w:pPr>
         <w:rPr>
           <w:rFonts w:cs="Arial"/>
-        </w:rPr>
-      </w:pPr>
-      <w:r>
-        <w:rPr>
-          <w:rFonts w:cs="Arial"/>
+          <w:sz w:val="24"/>
+          <w:szCs w:val="24"/>
+        </w:rPr>
+      </w:pPr>
+      <w:r>
+        <w:rPr>
+          <w:rFonts w:cs="Arial"/>
+          <w:sz w:val="24"/>
+          <w:szCs w:val="24"/>
         </w:rPr>
         <w:fldChar w:fldCharType="begin"/>
       </w:r>
       <w:r>
         <w:rPr>
           <w:rFonts w:cs="Arial"/>
+          <w:sz w:val="24"/>
+          <w:szCs w:val="24"/>
         </w:rPr>
         <w:instrText xml:space="preserve"> MERGEFIELD landlordNames \* MERGEFORMAT </w:instrText>
       </w:r>
       <w:r>
         <w:rPr>
           <w:rFonts w:cs="Arial"/>
+          <w:sz w:val="24"/>
+          <w:szCs w:val="24"/>
         </w:rPr>
         <w:fldChar w:fldCharType="separate"/>
       </w:r>
@@ -8460,8 +8468,10 @@
         <w:rPr>
           <w:rFonts w:cs="Arial"/>
           <w:noProof/>
-        </w:rPr>
-        <w:t>«</w:t>
+          <w:sz w:val="24"/>
+          <w:szCs w:val="24"/>
+        </w:rPr>
+        <w:t>«landlordNames»</w:t>
       </w:r>
       <w:r>
         <w:rPr>
@@ -8469,20 +8479,6 @@
           <w:noProof/>
           <w:sz w:val="24"/>
           <w:szCs w:val="24"/>
-        </w:rPr>
-        <w:t>landlordNames</w:t>
-      </w:r>
-      <w:r>
-        <w:rPr>
-          <w:rFonts w:cs="Arial"/>
-          <w:noProof/>
-        </w:rPr>
-        <w:t>»</w:t>
-      </w:r>
-      <w:r>
-        <w:rPr>
-          <w:rFonts w:cs="Arial"/>
-          <w:noProof/>
         </w:rPr>
         <w:fldChar w:fldCharType="end"/>
       </w:r>
@@ -19454,7 +19450,7 @@
           <w:sz w:val="24"/>
           <w:szCs w:val="24"/>
         </w:rPr>
-        <w:t xml:space="preserve">fail to control pets properly or allow them to foul or cause damage to </w:t>
+        <w:t xml:space="preserve">fail to control pets properly or allow them to foul or cause damage to other people’s </w:t>
       </w:r>
       <w:proofErr w:type="gramStart"/>
       <w:r>
@@ -19464,18 +19460,9 @@
           <w:sz w:val="24"/>
           <w:szCs w:val="24"/>
         </w:rPr>
-        <w:t>other</w:t>
+        <w:t>property;</w:t>
       </w:r>
       <w:proofErr w:type="gramEnd"/>
-      <w:r>
-        <w:rPr>
-          <w:rFonts w:cs="Arial"/>
-          <w:b/>
-          <w:sz w:val="24"/>
-          <w:szCs w:val="24"/>
-        </w:rPr>
-        <w:t xml:space="preserve"> people’s property;</w:t>
-      </w:r>
     </w:p>
     <w:p>
       <w:pPr>
@@ -31018,25 +31005,7 @@
           <w:sz w:val="24"/>
           <w:szCs w:val="24"/>
         </w:rPr>
-        <w:t xml:space="preserve">Sometimes the landlord might be responsible, along with owners of homes nearby, to keep certain common parts of a building or walls between two properties in good repair.  Examples of this might be where the property is a flat in a tenement building. In that case the common parts would usually include items such as the roof, common doors, the staircase giving access to all flats and the </w:t>
-      </w:r>
-      <w:proofErr w:type="gramStart"/>
-      <w:r>
-        <w:rPr>
-          <w:rFonts w:cs="Arial"/>
-          <w:sz w:val="24"/>
-          <w:szCs w:val="24"/>
-        </w:rPr>
-        <w:t>back court</w:t>
-      </w:r>
-      <w:proofErr w:type="gramEnd"/>
-      <w:r>
-        <w:rPr>
-          <w:rFonts w:cs="Arial"/>
-          <w:sz w:val="24"/>
-          <w:szCs w:val="24"/>
-        </w:rPr>
-        <w:t xml:space="preserve"> area. The landlord would need to carry out repairs to these things - but this would be shared with the owners of all of the other flats within the </w:t>
+        <w:t xml:space="preserve">Sometimes the landlord might be responsible, along with owners of homes nearby, to keep certain common parts of a building or walls between two properties in good repair.  Examples of this might be where the property is a flat in a tenement building. In that case the common parts would usually include items such as the roof, common doors, the staircase giving access to all flats and the back court area. The landlord would need to carry out repairs to these things - but this would be shared with the owners of all of the other flats within the </w:t>
       </w:r>
       <w:r>
         <w:rPr>
@@ -33189,8 +33158,18 @@
           <w:sz w:val="24"/>
           <w:szCs w:val="24"/>
         </w:rPr>
-        <w:t xml:space="preserve"> - Gas Safety);</w:t>
-      </w:r>
+        <w:t xml:space="preserve"> - Gas Safety</w:t>
+      </w:r>
+      <w:proofErr w:type="gramStart"/>
+      <w:r>
+        <w:rPr>
+          <w:rFonts w:cs="Arial"/>
+          <w:sz w:val="24"/>
+          <w:szCs w:val="24"/>
+        </w:rPr>
+        <w:t>);</w:t>
+      </w:r>
+      <w:proofErr w:type="gramEnd"/>
     </w:p>
     <w:p>
       <w:pPr>

</xml_diff>